<commit_message>
game zip file commit
</commit_message>
<xml_diff>
--- a/Milestone 3/Achuthannad SDV602 Milestone 3 Submission.docx
+++ b/Milestone 3/Achuthannad SDV602 Milestone 3 Submission.docx
@@ -157,31 +157,81 @@
     <w:p>
       <w:pPr>
         <w:rPr>
-          <w:rFonts w:ascii="Times New Roman" w:hAnsi="Times New Roman" w:cs="Times New Roman"/>
-        </w:rPr>
-      </w:pPr>
-      <w:hyperlink r:id="rId5" w:history="1">
-        <w:r>
-          <w:rPr>
-            <w:rStyle w:val="Hyperlink"/>
-            <w:rFonts w:ascii="Times New Roman" w:hAnsi="Times New Roman" w:cs="Times New Roman"/>
-          </w:rPr>
-          <w:t>Download SDV601 Milestone 2 Report</w:t>
-        </w:r>
-      </w:hyperlink>
-      <w:r>
-        <w:rPr>
-          <w:rFonts w:ascii="Times New Roman" w:hAnsi="Times New Roman" w:cs="Times New Roman"/>
-        </w:rPr>
-        <w:t xml:space="preserve"> </w:t>
-      </w:r>
-    </w:p>
-    <w:p>
-      <w:pPr>
-        <w:rPr>
-          <w:rFonts w:ascii="Times New Roman" w:hAnsi="Times New Roman" w:cs="Times New Roman"/>
-        </w:rPr>
-      </w:pPr>
+          <w:rStyle w:val="Hyperlink"/>
+          <w:rFonts w:ascii="Times New Roman" w:hAnsi="Times New Roman" w:cs="Times New Roman"/>
+        </w:rPr>
+      </w:pPr>
+      <w:r>
+        <w:rPr>
+          <w:rFonts w:ascii="Times New Roman" w:hAnsi="Times New Roman" w:cs="Times New Roman"/>
+        </w:rPr>
+        <w:fldChar w:fldCharType="begin"/>
+      </w:r>
+      <w:r>
+        <w:rPr>
+          <w:rFonts w:ascii="Times New Roman" w:hAnsi="Times New Roman" w:cs="Times New Roman"/>
+        </w:rPr>
+        <w:instrText xml:space="preserve"> HYPERLINK "https://github.com/achuthanandGit/SDV602-GameProject/raw/milestone_three/Milestone%203/SDV602%20Milestone%203%20Report%20-%20Achuthanand%20Vasudevan.pdf" </w:instrText>
+      </w:r>
+      <w:r>
+        <w:rPr>
+          <w:rFonts w:ascii="Times New Roman" w:hAnsi="Times New Roman" w:cs="Times New Roman"/>
+        </w:rPr>
+      </w:r>
+      <w:r>
+        <w:rPr>
+          <w:rFonts w:ascii="Times New Roman" w:hAnsi="Times New Roman" w:cs="Times New Roman"/>
+        </w:rPr>
+        <w:fldChar w:fldCharType="separate"/>
+      </w:r>
+      <w:r>
+        <w:rPr>
+          <w:rStyle w:val="Hyperlink"/>
+          <w:rFonts w:ascii="Times New Roman" w:hAnsi="Times New Roman" w:cs="Times New Roman"/>
+        </w:rPr>
+        <w:t>Download SDV</w:t>
+      </w:r>
+      <w:r>
+        <w:rPr>
+          <w:rStyle w:val="Hyperlink"/>
+          <w:rFonts w:ascii="Times New Roman" w:hAnsi="Times New Roman" w:cs="Times New Roman"/>
+        </w:rPr>
+        <w:t>6</w:t>
+      </w:r>
+      <w:r>
+        <w:rPr>
+          <w:rStyle w:val="Hyperlink"/>
+          <w:rFonts w:ascii="Times New Roman" w:hAnsi="Times New Roman" w:cs="Times New Roman"/>
+        </w:rPr>
+        <w:t xml:space="preserve">01 Milestone </w:t>
+      </w:r>
+      <w:r>
+        <w:rPr>
+          <w:rStyle w:val="Hyperlink"/>
+          <w:rFonts w:ascii="Times New Roman" w:hAnsi="Times New Roman" w:cs="Times New Roman"/>
+        </w:rPr>
+        <w:t>3</w:t>
+      </w:r>
+      <w:r>
+        <w:rPr>
+          <w:rStyle w:val="Hyperlink"/>
+          <w:rFonts w:ascii="Times New Roman" w:hAnsi="Times New Roman" w:cs="Times New Roman"/>
+        </w:rPr>
+        <w:t xml:space="preserve"> Report </w:t>
+      </w:r>
+    </w:p>
+    <w:p>
+      <w:pPr>
+        <w:rPr>
+          <w:rFonts w:ascii="Times New Roman" w:hAnsi="Times New Roman" w:cs="Times New Roman"/>
+        </w:rPr>
+      </w:pPr>
+      <w:r>
+        <w:rPr>
+          <w:rFonts w:ascii="Times New Roman" w:hAnsi="Times New Roman" w:cs="Times New Roman"/>
+        </w:rPr>
+        <w:fldChar w:fldCharType="end"/>
+      </w:r>
       <w:r>
         <w:rPr>
           <w:rFonts w:ascii="Times New Roman" w:hAnsi="Times New Roman" w:cs="Times New Roman"/>
@@ -253,13 +303,27 @@
           <w:rFonts w:ascii="Times New Roman" w:hAnsi="Times New Roman" w:cs="Times New Roman"/>
         </w:rPr>
       </w:pPr>
-      <w:hyperlink r:id="rId6" w:history="1">
+      <w:hyperlink r:id="rId5" w:history="1">
         <w:r>
           <w:rPr>
             <w:rStyle w:val="Hyperlink"/>
             <w:rFonts w:ascii="Times New Roman" w:hAnsi="Times New Roman" w:cs="Times New Roman"/>
           </w:rPr>
-          <w:t>Download SDV602 Milestone 2 Game Code</w:t>
+          <w:t xml:space="preserve">Download SDV602 Milestone </w:t>
+        </w:r>
+        <w:r>
+          <w:rPr>
+            <w:rStyle w:val="Hyperlink"/>
+            <w:rFonts w:ascii="Times New Roman" w:hAnsi="Times New Roman" w:cs="Times New Roman"/>
+          </w:rPr>
+          <w:t>3</w:t>
+        </w:r>
+        <w:r>
+          <w:rPr>
+            <w:rStyle w:val="Hyperlink"/>
+            <w:rFonts w:ascii="Times New Roman" w:hAnsi="Times New Roman" w:cs="Times New Roman"/>
+          </w:rPr>
+          <w:t xml:space="preserve"> Game Code</w:t>
         </w:r>
       </w:hyperlink>
       <w:r>
@@ -281,7 +345,7 @@
         </w:rPr>
         <w:t xml:space="preserve">If want to clone use the link – </w:t>
       </w:r>
-      <w:hyperlink r:id="rId7" w:history="1">
+      <w:hyperlink r:id="rId6" w:history="1">
         <w:r>
           <w:rPr>
             <w:rStyle w:val="Hyperlink"/>
@@ -294,7 +358,21 @@
         <w:rPr>
           <w:rFonts w:ascii="Times New Roman" w:hAnsi="Times New Roman" w:cs="Times New Roman"/>
         </w:rPr>
-        <w:t xml:space="preserve"> and checkout to ‘milestone_two’ branch</w:t>
+        <w:t xml:space="preserve"> and checkout to ‘milestone_t</w:t>
+      </w:r>
+      <w:r>
+        <w:rPr>
+          <w:rFonts w:ascii="Times New Roman" w:hAnsi="Times New Roman" w:cs="Times New Roman"/>
+        </w:rPr>
+        <w:t>hree</w:t>
+      </w:r>
+      <w:bookmarkStart w:id="0" w:name="_GoBack"/>
+      <w:bookmarkEnd w:id="0"/>
+      <w:r>
+        <w:rPr>
+          <w:rFonts w:ascii="Times New Roman" w:hAnsi="Times New Roman" w:cs="Times New Roman"/>
+        </w:rPr>
+        <w:t>’ branch</w:t>
       </w:r>
     </w:p>
     <w:p>
@@ -372,25 +450,53 @@
     <w:p>
       <w:pPr>
         <w:rPr>
-          <w:rFonts w:ascii="Times New Roman" w:hAnsi="Times New Roman" w:cs="Times New Roman"/>
-        </w:rPr>
-      </w:pPr>
-      <w:hyperlink r:id="rId8" w:history="1">
-        <w:r>
-          <w:rPr>
-            <w:rStyle w:val="Hyperlink"/>
-            <w:rFonts w:ascii="Times New Roman" w:hAnsi="Times New Roman" w:cs="Times New Roman"/>
-          </w:rPr>
-          <w:t>Download SDV602 Presentation Video</w:t>
-        </w:r>
-      </w:hyperlink>
-    </w:p>
-    <w:p>
-      <w:pPr>
-        <w:rPr>
-          <w:rFonts w:ascii="Times New Roman" w:hAnsi="Times New Roman" w:cs="Times New Roman"/>
-        </w:rPr>
-      </w:pPr>
+          <w:rStyle w:val="Hyperlink"/>
+          <w:rFonts w:ascii="Times New Roman" w:hAnsi="Times New Roman" w:cs="Times New Roman"/>
+        </w:rPr>
+      </w:pPr>
+      <w:r>
+        <w:rPr>
+          <w:rFonts w:ascii="Times New Roman" w:hAnsi="Times New Roman" w:cs="Times New Roman"/>
+        </w:rPr>
+        <w:fldChar w:fldCharType="begin"/>
+      </w:r>
+      <w:r>
+        <w:rPr>
+          <w:rFonts w:ascii="Times New Roman" w:hAnsi="Times New Roman" w:cs="Times New Roman"/>
+        </w:rPr>
+        <w:instrText xml:space="preserve"> HYPERLINK "https://github.com/achuthanandGit/SDV602-GameProject/raw/milestone_three/Milestone%203/Milestone%203%20Video%20Presentation.webm" </w:instrText>
+      </w:r>
+      <w:r>
+        <w:rPr>
+          <w:rFonts w:ascii="Times New Roman" w:hAnsi="Times New Roman" w:cs="Times New Roman"/>
+        </w:rPr>
+      </w:r>
+      <w:r>
+        <w:rPr>
+          <w:rFonts w:ascii="Times New Roman" w:hAnsi="Times New Roman" w:cs="Times New Roman"/>
+        </w:rPr>
+        <w:fldChar w:fldCharType="separate"/>
+      </w:r>
+      <w:r>
+        <w:rPr>
+          <w:rStyle w:val="Hyperlink"/>
+          <w:rFonts w:ascii="Times New Roman" w:hAnsi="Times New Roman" w:cs="Times New Roman"/>
+        </w:rPr>
+        <w:t>Download SDV602 Presentation Video</w:t>
+      </w:r>
+    </w:p>
+    <w:p>
+      <w:pPr>
+        <w:rPr>
+          <w:rFonts w:ascii="Times New Roman" w:hAnsi="Times New Roman" w:cs="Times New Roman"/>
+        </w:rPr>
+      </w:pPr>
+      <w:r>
+        <w:rPr>
+          <w:rFonts w:ascii="Times New Roman" w:hAnsi="Times New Roman" w:cs="Times New Roman"/>
+        </w:rPr>
+        <w:fldChar w:fldCharType="end"/>
+      </w:r>
       <w:r>
         <w:rPr>
           <w:rFonts w:ascii="Times New Roman" w:hAnsi="Times New Roman" w:cs="Times New Roman"/>
@@ -459,25 +565,53 @@
     <w:p>
       <w:pPr>
         <w:rPr>
-          <w:rFonts w:ascii="Times New Roman" w:hAnsi="Times New Roman" w:cs="Times New Roman"/>
-        </w:rPr>
-      </w:pPr>
-      <w:hyperlink r:id="rId9" w:history="1">
-        <w:r>
-          <w:rPr>
-            <w:rStyle w:val="Hyperlink"/>
-            <w:rFonts w:ascii="Times New Roman" w:hAnsi="Times New Roman" w:cs="Times New Roman"/>
-          </w:rPr>
-          <w:t>Download SDV602 Presentation PPT</w:t>
-        </w:r>
-      </w:hyperlink>
-    </w:p>
-    <w:p>
-      <w:pPr>
-        <w:rPr>
-          <w:rFonts w:ascii="Times New Roman" w:hAnsi="Times New Roman" w:cs="Times New Roman"/>
-        </w:rPr>
-      </w:pPr>
+          <w:rStyle w:val="Hyperlink"/>
+          <w:rFonts w:ascii="Times New Roman" w:hAnsi="Times New Roman" w:cs="Times New Roman"/>
+        </w:rPr>
+      </w:pPr>
+      <w:r>
+        <w:rPr>
+          <w:rFonts w:ascii="Times New Roman" w:hAnsi="Times New Roman" w:cs="Times New Roman"/>
+        </w:rPr>
+        <w:fldChar w:fldCharType="begin"/>
+      </w:r>
+      <w:r>
+        <w:rPr>
+          <w:rFonts w:ascii="Times New Roman" w:hAnsi="Times New Roman" w:cs="Times New Roman"/>
+        </w:rPr>
+        <w:instrText xml:space="preserve"> HYPERLINK "https://github.com/achuthanandGit/SDV602-GameProject/raw/milestone_three/Milestone%203/Milestone%203%20PPT%20for%20video%20presentation.pptx" </w:instrText>
+      </w:r>
+      <w:r>
+        <w:rPr>
+          <w:rFonts w:ascii="Times New Roman" w:hAnsi="Times New Roman" w:cs="Times New Roman"/>
+        </w:rPr>
+      </w:r>
+      <w:r>
+        <w:rPr>
+          <w:rFonts w:ascii="Times New Roman" w:hAnsi="Times New Roman" w:cs="Times New Roman"/>
+        </w:rPr>
+        <w:fldChar w:fldCharType="separate"/>
+      </w:r>
+      <w:r>
+        <w:rPr>
+          <w:rStyle w:val="Hyperlink"/>
+          <w:rFonts w:ascii="Times New Roman" w:hAnsi="Times New Roman" w:cs="Times New Roman"/>
+        </w:rPr>
+        <w:t>Download SDV602 Presentation PPT</w:t>
+      </w:r>
+    </w:p>
+    <w:p>
+      <w:pPr>
+        <w:rPr>
+          <w:rFonts w:ascii="Times New Roman" w:hAnsi="Times New Roman" w:cs="Times New Roman"/>
+        </w:rPr>
+      </w:pPr>
+      <w:r>
+        <w:rPr>
+          <w:rFonts w:ascii="Times New Roman" w:hAnsi="Times New Roman" w:cs="Times New Roman"/>
+        </w:rPr>
+        <w:fldChar w:fldCharType="end"/>
+      </w:r>
     </w:p>
     <w:p>
       <w:pPr>
@@ -618,8 +752,6 @@
         </w:rPr>
         <w:t xml:space="preserve"> and can click Next button to submit</w:t>
       </w:r>
-      <w:bookmarkStart w:id="0" w:name="_GoBack"/>
-      <w:bookmarkEnd w:id="0"/>
       <w:r>
         <w:rPr>
           <w:rFonts w:ascii="Times New Roman" w:hAnsi="Times New Roman" w:cs="Times New Roman"/>
@@ -1287,6 +1419,18 @@
       <w:contextualSpacing/>
     </w:pPr>
   </w:style>
+  <w:style w:type="character" w:styleId="FollowedHyperlink">
+    <w:name w:val="FollowedHyperlink"/>
+    <w:basedOn w:val="DefaultParagraphFont"/>
+    <w:uiPriority w:val="99"/>
+    <w:semiHidden/>
+    <w:unhideWhenUsed/>
+    <w:rsid w:val="002E3915"/>
+    <w:rPr>
+      <w:color w:val="954F72" w:themeColor="followedHyperlink"/>
+      <w:u w:val="single"/>
+    </w:rPr>
+  </w:style>
 </w:styles>
 </file>
 

</xml_diff>